<commit_message>
Cambios varios. - Obtiene errores por banco.
</commit_message>
<xml_diff>
--- a/documentation/app/Requerimientos.docx
+++ b/documentation/app/Requerimientos.docx
@@ -144,27 +144,100 @@
             <w:tcW w:w="421" w:type="dxa"/>
           </w:tcPr>
           <w:p>
+            <w:r>
+              <w:t>2</w:t>
+            </w:r>
+          </w:p>
+        </w:tc>
+        <w:tc>
+          <w:tcPr>
+            <w:tcW w:w="1296" w:type="dxa"/>
+          </w:tcPr>
+          <w:p>
+            <w:r>
+              <w:t>Oct-25</w:t>
+            </w:r>
+          </w:p>
+        </w:tc>
+        <w:tc>
+          <w:tcPr>
+            <w:tcW w:w="967" w:type="dxa"/>
+          </w:tcPr>
+          <w:p>
+            <w:r>
+              <w:t>Abierto</w:t>
+            </w:r>
+          </w:p>
+        </w:tc>
+        <w:tc>
+          <w:tcPr>
+            <w:tcW w:w="7937" w:type="dxa"/>
+          </w:tcPr>
+          <w:p>
+            <w:r>
+              <w:t xml:space="preserve">Recuperar información de los </w:t>
+            </w:r>
+            <w:proofErr w:type="spellStart"/>
+            <w:r>
+              <w:t>ATMs</w:t>
+            </w:r>
+            <w:proofErr w:type="spellEnd"/>
+            <w:r>
+              <w:t xml:space="preserve"> para que aparezcan en la lista (</w:t>
+            </w:r>
+            <w:proofErr w:type="spellStart"/>
+            <w:r>
+              <w:t>combox</w:t>
+            </w:r>
+            <w:proofErr w:type="spellEnd"/>
+            <w:r>
+              <w:t>) para seleccionar el cajero a revisar.</w:t>
+            </w:r>
+          </w:p>
+        </w:tc>
+      </w:tr>
+      <w:tr>
+        <w:tc>
+          <w:tcPr>
+            <w:tcW w:w="421" w:type="dxa"/>
+          </w:tcPr>
+          <w:p>
+            <w:r>
+              <w:t>3</w:t>
+            </w:r>
+          </w:p>
+        </w:tc>
+        <w:tc>
+          <w:tcPr>
+            <w:tcW w:w="1296" w:type="dxa"/>
+          </w:tcPr>
+          <w:p>
+            <w:r>
+              <w:t>Oct-25</w:t>
+            </w:r>
+          </w:p>
+        </w:tc>
+        <w:tc>
+          <w:tcPr>
+            <w:tcW w:w="967" w:type="dxa"/>
+          </w:tcPr>
+          <w:p>
+            <w:r>
+              <w:t>Abierto</w:t>
+            </w:r>
+          </w:p>
+        </w:tc>
+        <w:tc>
+          <w:tcPr>
+            <w:tcW w:w="7937" w:type="dxa"/>
+          </w:tcPr>
+          <w:p>
+            <w:r>
+              <w:t>Recuperar los datos del último cierre para mostrarlos en una sección.</w:t>
+            </w:r>
             <w:bookmarkStart w:id="0" w:name="_GoBack"/>
             <w:bookmarkEnd w:id="0"/>
           </w:p>
-        </w:tc>
-        <w:tc>
-          <w:tcPr>
-            <w:tcW w:w="1296" w:type="dxa"/>
-          </w:tcPr>
-          <w:p/>
-        </w:tc>
-        <w:tc>
-          <w:tcPr>
-            <w:tcW w:w="967" w:type="dxa"/>
-          </w:tcPr>
-          <w:p/>
-        </w:tc>
-        <w:tc>
-          <w:tcPr>
-            <w:tcW w:w="7937" w:type="dxa"/>
-          </w:tcPr>
-          <w:p/>
         </w:tc>
       </w:tr>
     </w:tbl>

</xml_diff>